<commit_message>
Update ReadDateValue, WriteDateValue, FillConstant command doc and DateValue appendix to reflect handling of data flag descriptions.
</commit_message>
<xml_diff>
--- a/doc/UserManual/Word/60_Command_WriteDateValue.docx
+++ b/doc/UserManual/Word/60_Command_WriteDateValue.docx
@@ -96,31 +96,31 @@
         <w:t>.0</w:t>
       </w:r>
       <w:r>
+        <w:t>2</w:t>
+      </w:r>
+      <w:r>
+        <w:t>, 20</w:t>
+      </w:r>
+      <w:r>
+        <w:t>1</w:t>
+      </w:r>
+      <w:r>
+        <w:t>5</w:t>
+      </w:r>
+      <w:r>
+        <w:t>-</w:t>
+      </w:r>
+      <w:r>
         <w:t>0</w:t>
       </w:r>
       <w:r>
-        <w:t>, 20</w:t>
-      </w:r>
-      <w:r>
-        <w:t>1</w:t>
-      </w:r>
-      <w:r>
         <w:t>5</w:t>
       </w:r>
       <w:r>
         <w:t>-</w:t>
       </w:r>
       <w:r>
-        <w:t>0</w:t>
-      </w:r>
-      <w:r>
-        <w:t>5</w:t>
-      </w:r>
-      <w:r>
-        <w:t>-</w:t>
-      </w:r>
-      <w:r>
-        <w:t>18</w:t>
+        <w:t>23</w:t>
       </w:r>
     </w:p>
     <w:p>
@@ -216,22 +216,9 @@
       <w:r>
         <w:t xml:space="preserve"> parameter to select appropriate time series.</w:t>
       </w:r>
-    </w:p>
-    <w:p>
-      <w:pPr>
-        <w:numPr>
-          <w:ilvl w:val="12"/>
-          <w:numId w:val="0"/>
-        </w:numPr>
-      </w:pPr>
-    </w:p>
-    <w:p>
-      <w:pPr>
-        <w:numPr>
-          <w:ilvl w:val="12"/>
-          <w:numId w:val="0"/>
-        </w:numPr>
-      </w:pPr>
+      <w:r>
+        <w:t xml:space="preserve">  </w:t>
+      </w:r>
       <w:r>
         <w:t>The following dialog is used to edit the command and illustrates the syntax of the command.</w:t>
       </w:r>
@@ -258,9 +245,9 @@
         </w:rPr>
         <w:drawing>
           <wp:inline distT="0" distB="0" distL="0" distR="0">
-            <wp:extent cx="5943600" cy="3134995"/>
-            <wp:effectExtent l="0" t="0" r="0" b="8255"/>
-            <wp:docPr id="2" name="Picture 2"/>
+            <wp:extent cx="5943600" cy="3286125"/>
+            <wp:effectExtent l="0" t="0" r="0" b="9525"/>
+            <wp:docPr id="1" name="Picture 1"/>
             <wp:cNvGraphicFramePr>
               <a:graphicFrameLocks xmlns:a="http://schemas.openxmlformats.org/drawingml/2006/main" noChangeAspect="1"/>
             </wp:cNvGraphicFramePr>
@@ -268,7 +255,7 @@
               <a:graphicData uri="http://schemas.openxmlformats.org/drawingml/2006/picture">
                 <pic:pic xmlns:pic="http://schemas.openxmlformats.org/drawingml/2006/picture">
                   <pic:nvPicPr>
-                    <pic:cNvPr id="2" name="command_WriteDateValue.png"/>
+                    <pic:cNvPr id="1" name="command_WriteDateValue.png"/>
                     <pic:cNvPicPr/>
                   </pic:nvPicPr>
                   <pic:blipFill>
@@ -286,7 +273,7 @@
                   <pic:spPr>
                     <a:xfrm>
                       <a:off x="0" y="0"/>
-                      <a:ext cx="5943600" cy="3134995"/>
+                      <a:ext cx="5943600" cy="3286125"/>
                     </a:xfrm>
                     <a:prstGeom prst="rect">
                       <a:avLst/>
@@ -439,9 +426,9 @@
         <w:tblLook w:val="0000" w:firstRow="0" w:lastRow="0" w:firstColumn="0" w:lastColumn="0" w:noHBand="0" w:noVBand="0"/>
       </w:tblPr>
       <w:tblGrid>
-        <w:gridCol w:w="1822"/>
-        <w:gridCol w:w="4912"/>
-        <w:gridCol w:w="2616"/>
+        <w:gridCol w:w="1933"/>
+        <w:gridCol w:w="4832"/>
+        <w:gridCol w:w="2585"/>
       </w:tblGrid>
       <w:tr>
         <w:trPr>
@@ -521,7 +508,12 @@
           </w:tcPr>
           <w:p>
             <w:r>
-              <w:t>Indicates the list of time series to be processed, one of:</w:t>
+              <w:t>Indicates the list of time series to be processed</w:t>
+            </w:r>
+            <w:bookmarkStart w:id="1" w:name="_GoBack"/>
+            <w:bookmarkEnd w:id="1"/>
+            <w:r>
+              <w:t>:</w:t>
             </w:r>
           </w:p>
           <w:p>
@@ -626,7 +618,6 @@
               <w:rPr>
                 <w:rStyle w:val="RTiSWDocLiteralText"/>
               </w:rPr>
-              <w:lastRenderedPageBreak/>
               <w:t>First</w:t>
             </w:r>
             <w:r>
@@ -661,6 +652,7 @@
               <w:rPr>
                 <w:rStyle w:val="RTiSWDocLiteralText"/>
               </w:rPr>
+              <w:lastRenderedPageBreak/>
               <w:t>Last</w:t>
             </w:r>
             <w:r>
@@ -1120,7 +1112,10 @@
             </w:r>
             <w:proofErr w:type="spellEnd"/>
             <w:r>
-              <w:t>, or another value that is not expected in data.</w:t>
+              <w:t xml:space="preserve">, </w:t>
+            </w:r>
+            <w:r>
+              <w:t>etc.</w:t>
             </w:r>
           </w:p>
         </w:tc>
@@ -1209,10 +1204,23 @@
               <w:rPr>
                 <w:rStyle w:val="RTiSWDocLiteralText"/>
               </w:rPr>
-              <w:t>OutputStart</w:t>
+              <w:t>WriteDataFlag</w:t>
             </w:r>
             <w:proofErr w:type="spellEnd"/>
           </w:p>
+          <w:p>
+            <w:pPr>
+              <w:rPr>
+                <w:rStyle w:val="RTiSWDocLiteralText"/>
+              </w:rPr>
+            </w:pPr>
+            <w:r>
+              <w:rPr>
+                <w:rStyle w:val="RTiSWDocLiteralText"/>
+              </w:rPr>
+              <w:t>Descriptions</w:t>
+            </w:r>
+          </w:p>
         </w:tc>
         <w:tc>
           <w:tcPr>
@@ -1220,7 +1228,16 @@
           </w:tcPr>
           <w:p>
             <w:r>
-              <w:t xml:space="preserve">The date/time for the start of the output. </w:t>
+              <w:t xml:space="preserve">Indicate whether data flag descriptions should be written using True or False, as of </w:t>
+            </w:r>
+            <w:r>
+              <w:rPr>
+                <w:rStyle w:val="RTiSWDocLiteralText"/>
+              </w:rPr>
+              <w:t>Version=1.6</w:t>
+            </w:r>
+            <w:r>
+              <w:t>.</w:t>
             </w:r>
           </w:p>
         </w:tc>
@@ -1229,8 +1246,16 @@
             <w:tcW w:w="2631" w:type="dxa"/>
           </w:tcPr>
           <w:p>
-            <w:r>
-              <w:t>Use the global output period.</w:t>
+            <w:pPr>
+              <w:rPr>
+                <w:rStyle w:val="RTiSWDocLiteralText"/>
+              </w:rPr>
+            </w:pPr>
+            <w:r>
+              <w:rPr>
+                <w:rStyle w:val="RTiSWDocLiteralText"/>
+              </w:rPr>
+              <w:t>False</w:t>
             </w:r>
           </w:p>
         </w:tc>
@@ -1254,6 +1279,63 @@
               <w:rPr>
                 <w:rStyle w:val="RTiSWDocLiteralText"/>
               </w:rPr>
+              <w:t>OutputStart</w:t>
+            </w:r>
+            <w:proofErr w:type="spellEnd"/>
+          </w:p>
+        </w:tc>
+        <w:tc>
+          <w:tcPr>
+            <w:tcW w:w="4950" w:type="dxa"/>
+          </w:tcPr>
+          <w:p>
+            <w:r>
+              <w:t>The date/t</w:t>
+            </w:r>
+            <w:r>
+              <w:t xml:space="preserve">ime for the start of the output as a date/time string or </w:t>
+            </w:r>
+            <w:r>
+              <w:rPr>
+                <w:rStyle w:val="RTiSWDocLiteralText"/>
+              </w:rPr>
+              <w:t>${Property}</w:t>
+            </w:r>
+            <w:r>
+              <w:t>.</w:t>
+            </w:r>
+          </w:p>
+        </w:tc>
+        <w:tc>
+          <w:tcPr>
+            <w:tcW w:w="2631" w:type="dxa"/>
+          </w:tcPr>
+          <w:p>
+            <w:r>
+              <w:t>Use the global output period.</w:t>
+            </w:r>
+          </w:p>
+        </w:tc>
+      </w:tr>
+      <w:tr>
+        <w:trPr>
+          <w:jc w:val="center"/>
+        </w:trPr>
+        <w:tc>
+          <w:tcPr>
+            <w:tcW w:w="1822" w:type="dxa"/>
+          </w:tcPr>
+          <w:p>
+            <w:pPr>
+              <w:rPr>
+                <w:rStyle w:val="RTiSWDocLiteralText"/>
+              </w:rPr>
+            </w:pPr>
+            <w:proofErr w:type="spellStart"/>
+            <w:r>
+              <w:rPr>
+                <w:rStyle w:val="RTiSWDocLiteralText"/>
+              </w:rPr>
               <w:t>OutputEnd</w:t>
             </w:r>
             <w:proofErr w:type="spellEnd"/>
@@ -1265,12 +1347,22 @@
           </w:tcPr>
           <w:p>
             <w:r>
-              <w:t>The date/time for the end of t</w:t>
-            </w:r>
-            <w:bookmarkStart w:id="1" w:name="_GoBack"/>
-            <w:bookmarkEnd w:id="1"/>
-            <w:r>
-              <w:t xml:space="preserve">he output. </w:t>
+              <w:t>The date</w:t>
+            </w:r>
+            <w:r>
+              <w:t xml:space="preserve">/time for the end of the output </w:t>
+            </w:r>
+            <w:r>
+              <w:t xml:space="preserve">as a date/time string or </w:t>
+            </w:r>
+            <w:r>
+              <w:rPr>
+                <w:rStyle w:val="RTiSWDocLiteralText"/>
+              </w:rPr>
+              <w:t>${Property}</w:t>
+            </w:r>
+            <w:r>
+              <w:t>.</w:t>
             </w:r>
           </w:p>
         </w:tc>
@@ -1686,7 +1778,14 @@
     </w:r>
     <w:r>
       <w:tab/>
-      <w:t>TSTool Documentation</w:t>
+    </w:r>
+    <w:proofErr w:type="spellStart"/>
+    <w:r>
+      <w:t>TSTool</w:t>
+    </w:r>
+    <w:proofErr w:type="spellEnd"/>
+    <w:r>
+      <w:t xml:space="preserve"> Documentation</w:t>
     </w:r>
   </w:p>
 </w:hdr>
@@ -1703,8 +1802,13 @@
         <w:tab w:val="right" w:pos="9360"/>
       </w:tabs>
     </w:pPr>
-    <w:r>
-      <w:t>TSTool Documentation</w:t>
+    <w:proofErr w:type="spellStart"/>
+    <w:r>
+      <w:t>TSTool</w:t>
+    </w:r>
+    <w:proofErr w:type="spellEnd"/>
+    <w:r>
+      <w:t xml:space="preserve"> Documentation</w:t>
     </w:r>
     <w:r>
       <w:tab/>

</xml_diff>

<commit_message>
Update WriteDateValue command documentation for adding * support in IncludeProperties parameter.
</commit_message>
<xml_diff>
--- a/doc/UserManual/Word/60_Command_WriteDateValue.docx
+++ b/doc/UserManual/Word/60_Command_WriteDateValue.docx
@@ -90,15 +90,15 @@
         <w:t>0</w:t>
       </w:r>
       <w:r>
+        <w:t>7</w:t>
+      </w:r>
+      <w:r>
+        <w:t>.0</w:t>
+      </w:r>
+      <w:r>
         <w:t>3</w:t>
       </w:r>
       <w:r>
-        <w:t>.0</w:t>
-      </w:r>
-      <w:r>
-        <w:t>3</w:t>
-      </w:r>
-      <w:r>
         <w:t>, 20</w:t>
       </w:r>
       <w:r>
@@ -114,13 +114,13 @@
         <w:t>0</w:t>
       </w:r>
       <w:r>
-        <w:t>6</w:t>
+        <w:t>8</w:t>
       </w:r>
       <w:r>
         <w:t>-</w:t>
       </w:r>
       <w:r>
-        <w:t>10</w:t>
+        <w:t>25</w:t>
       </w:r>
     </w:p>
     <w:p>
@@ -245,9 +245,9 @@
         </w:rPr>
         <w:drawing>
           <wp:inline distT="0" distB="0" distL="0" distR="0">
-            <wp:extent cx="5943600" cy="3286125"/>
-            <wp:effectExtent l="0" t="0" r="0" b="9525"/>
-            <wp:docPr id="1" name="Picture 1"/>
+            <wp:extent cx="5943600" cy="3104515"/>
+            <wp:effectExtent l="0" t="0" r="0" b="635"/>
+            <wp:docPr id="2" name="Picture 2"/>
             <wp:cNvGraphicFramePr>
               <a:graphicFrameLocks xmlns:a="http://schemas.openxmlformats.org/drawingml/2006/main" noChangeAspect="1"/>
             </wp:cNvGraphicFramePr>
@@ -255,7 +255,7 @@
               <a:graphicData uri="http://schemas.openxmlformats.org/drawingml/2006/picture">
                 <pic:pic xmlns:pic="http://schemas.openxmlformats.org/drawingml/2006/picture">
                   <pic:nvPicPr>
-                    <pic:cNvPr id="1" name="command_WriteDateValue.png"/>
+                    <pic:cNvPr id="2" name="command_WriteDateValue.png"/>
                     <pic:cNvPicPr/>
                   </pic:nvPicPr>
                   <pic:blipFill>
@@ -273,7 +273,7 @@
                   <pic:spPr>
                     <a:xfrm>
                       <a:off x="0" y="0"/>
-                      <a:ext cx="5943600" cy="3286125"/>
+                      <a:ext cx="5943600" cy="3104515"/>
                     </a:xfrm>
                     <a:prstGeom prst="rect">
                       <a:avLst/>
@@ -852,10 +852,7 @@
               <w:t>The ensemble to be processed, if processing an ensemble.</w:t>
             </w:r>
             <w:r>
-              <w:t xml:space="preserve">  </w:t>
-            </w:r>
-            <w:r>
-              <w:t xml:space="preserve">Can be specified using processor </w:t>
+              <w:t xml:space="preserve">  Can be specified using processor </w:t>
             </w:r>
             <w:r>
               <w:rPr>
@@ -964,8 +961,6 @@
             <w:r>
               <w:t>.</w:t>
             </w:r>
-            <w:bookmarkStart w:id="1" w:name="_GoBack"/>
-            <w:bookmarkEnd w:id="1"/>
           </w:p>
         </w:tc>
         <w:tc>
@@ -1199,6 +1194,11 @@
             <w:r>
               <w:t>.</w:t>
             </w:r>
+            <w:r>
+              <w:t xml:space="preserve">  Use * as a wildcard to match multiple properties.</w:t>
+            </w:r>
+            <w:bookmarkStart w:id="1" w:name="_GoBack"/>
+            <w:bookmarkEnd w:id="1"/>
           </w:p>
         </w:tc>
         <w:tc>

</xml_diff>